<commit_message>
Deployed 259d03f with MkDocs version: 1.2.1
</commit_message>
<xml_diff>
--- a/legislacao/plog/PLOG0001A.docx
+++ b/legislacao/plog/PLOG0001A.docx
@@ -2719,6 +2719,30 @@
           <w:sz w:val="24"/>
           <w:szCs w:val="24"/>
         </w:rPr>
+        <w:t xml:space="preserve">A versão do PLOG deve corresponder a uma letra iniciando por “A”.  Assim, a cada nova versão do PLOG é utilizada a próxima letra do alfabeto. </w:t>
+      </w:r>
+    </w:p>
+    <w:p>
+      <w:pPr>
+        <w:keepNext/>
+        <w:keepLines/>
+        <w:widowControl w:val="0"/>
+        <w:numPr>
+          <w:ilvl w:val="2"/>
+          <w:numId w:val="1"/>
+        </w:numPr>
+        <w:spacing w:after="120"/>
+        <w:jc w:val="both"/>
+        <w:rPr>
+          <w:sz w:val="24"/>
+          <w:szCs w:val="24"/>
+        </w:rPr>
+      </w:pPr>
+      <w:r>
+        <w:rPr>
+          <w:sz w:val="24"/>
+          <w:szCs w:val="24"/>
+        </w:rPr>
         <w:t xml:space="preserve">Os </w:t>
       </w:r>
       <w:r>
@@ -3651,7 +3675,6 @@
           <w:sz w:val="24"/>
           <w:szCs w:val="24"/>
         </w:rPr>
-        <w:lastRenderedPageBreak/>
         <w:t>Elaborado por:</w:t>
       </w:r>
     </w:p>
@@ -4184,7 +4207,7 @@
             <w:b/>
             <w:noProof/>
           </w:rPr>
-          <w:t>1</w:t>
+          <w:t>2</w:t>
         </w:r>
         <w:r>
           <w:rPr>
@@ -4224,7 +4247,7 @@
             <w:b/>
             <w:noProof/>
           </w:rPr>
-          <w:t>3</w:t>
+          <w:t>5</w:t>
         </w:r>
         <w:r>
           <w:rPr>
@@ -4332,7 +4355,7 @@
         <w:b/>
         <w:noProof/>
       </w:rPr>
-      <w:t>5</w:t>
+      <w:t>4</w:t>
     </w:r>
     <w:r>
       <w:rPr>
@@ -4470,7 +4493,7 @@
         <w:b/>
         <w:noProof/>
       </w:rPr>
-      <w:t>3</w:t>
+      <w:t>5</w:t>
     </w:r>
     <w:r>
       <w:rPr>

</xml_diff>

<commit_message>
Deployed e91da6c with MkDocs version: 1.2.1
</commit_message>
<xml_diff>
--- a/legislacao/plog/PLOG0001A.docx
+++ b/legislacao/plog/PLOG0001A.docx
@@ -707,7 +707,7 @@
         <w:t>e p</w:t>
       </w:r>
       <w:r>
-        <w:t>rocessos logísticos para tratar de atividades envolvendo setores da NNAQ</w:t>
+        <w:t>rocessos logísticos</w:t>
       </w:r>
       <w:r>
         <w:t>.</w:t>
@@ -771,22 +771,16 @@
         <w:t>norma</w:t>
       </w:r>
       <w:r>
-        <w:t>, de observância obrigatória, aplica-se</w:t>
-      </w:r>
-      <w:r>
-        <w:t xml:space="preserve"> à </w:t>
-      </w:r>
-      <w:r>
-        <w:t>Divisão de Nacionalização e Qualificação (NNAQ)</w:t>
+        <w:t xml:space="preserve">, de observância obrigatória, aplica-se à Divisão de Nacionalização e Qualificação (NNAQ), à Seção de Controle de Publicação (NCCP), à Assessoria de Controle Interno (DACI) e </w:t>
+      </w:r>
+      <w:r>
+        <w:t>à Direção</w:t>
       </w:r>
       <w:r>
         <w:t xml:space="preserve"> do C</w:t>
       </w:r>
       <w:r>
-        <w:t>entro Logístico da Aeronáutica (CELOG)</w:t>
-      </w:r>
-      <w:r>
-        <w:t>.</w:t>
+        <w:t>entro Logístico da Aeronáutica (CELOG).</w:t>
       </w:r>
     </w:p>
     <w:p>
@@ -855,7 +849,7 @@
           <w:szCs w:val="24"/>
           <w:u w:val="single"/>
         </w:rPr>
-        <w:t>PROCESSOS SUPERIORES</w:t>
+        <w:t>MACROPROCESSO</w:t>
       </w:r>
     </w:p>
     <w:p>
@@ -927,7 +921,7 @@
           <w:szCs w:val="24"/>
           <w:u w:val="single"/>
         </w:rPr>
-        <w:t>PROCESSOS SUBORDINADOS</w:t>
+        <w:t>SUBPROCESSOS</w:t>
       </w:r>
     </w:p>
     <w:p>
@@ -3790,6 +3784,14 @@
         </w:rPr>
         <w:t>Chefe da Divisão de Nacionalização</w:t>
       </w:r>
+      <w:r>
+        <w:rPr>
+          <w:color w:val="000000"/>
+          <w:sz w:val="24"/>
+          <w:szCs w:val="24"/>
+        </w:rPr>
+        <w:t xml:space="preserve"> e Qualificação</w:t>
+      </w:r>
     </w:p>
     <w:p>
       <w:pPr>
@@ -4207,7 +4209,7 @@
             <w:b/>
             <w:noProof/>
           </w:rPr>
-          <w:t>2</w:t>
+          <w:t>1</w:t>
         </w:r>
         <w:r>
           <w:rPr>

</xml_diff>

<commit_message>
Deployed 1f2b048 with MkDocs version: 1.2.2
</commit_message>
<xml_diff>
--- a/legislacao/plog/PLOG0001A.docx
+++ b/legislacao/plog/PLOG0001A.docx
@@ -1770,6 +1770,14 @@
         </w:rPr>
         <w:t>Uma vez concluída a minuta,  a mesma deve ser encaminhada ao Chefe da NNAQ</w:t>
       </w:r>
+      <w:r>
+        <w:rPr>
+          <w:sz w:val="24"/>
+          <w:szCs w:val="24"/>
+          <w:lang w:val="pt-PT"/>
+        </w:rPr>
+        <w:t>.</w:t>
+      </w:r>
     </w:p>
     <w:p>
       <w:pPr>
@@ -2051,23 +2059,39 @@
           <w:szCs w:val="24"/>
           <w:lang w:val="pt-PT"/>
         </w:rPr>
-        <w:t xml:space="preserve"> na minuta, o responsável pela sua confecção deve </w:t>
-      </w:r>
-      <w:r>
-        <w:rPr>
-          <w:sz w:val="24"/>
-          <w:szCs w:val="24"/>
-          <w:lang w:val="pt-PT"/>
-        </w:rPr>
-        <w:t xml:space="preserve">fazê-lo </w:t>
-      </w:r>
-      <w:r>
-        <w:rPr>
-          <w:sz w:val="24"/>
-          <w:szCs w:val="24"/>
-          <w:lang w:val="pt-PT"/>
-        </w:rPr>
-        <w:t>em consonância com os apontamentos levantados.</w:t>
+        <w:t xml:space="preserve"> na minuta, </w:t>
+      </w:r>
+      <w:r>
+        <w:rPr>
+          <w:sz w:val="24"/>
+          <w:szCs w:val="24"/>
+          <w:lang w:val="pt-PT"/>
+        </w:rPr>
+        <w:t>o Chefe da NNAQ deve devolvê-la a</w:t>
+      </w:r>
+      <w:r>
+        <w:rPr>
+          <w:sz w:val="24"/>
+          <w:szCs w:val="24"/>
+          <w:lang w:val="pt-PT"/>
+        </w:rPr>
+        <w:t>o responsável pela sua confecção</w:t>
+      </w:r>
+      <w:r>
+        <w:rPr>
+          <w:sz w:val="24"/>
+          <w:szCs w:val="24"/>
+          <w:lang w:val="pt-PT"/>
+        </w:rPr>
+        <w:t>, contemplando os apontamentos para atualização</w:t>
+      </w:r>
+      <w:r>
+        <w:rPr>
+          <w:sz w:val="24"/>
+          <w:szCs w:val="24"/>
+          <w:lang w:val="pt-PT"/>
+        </w:rPr>
+        <w:t>.</w:t>
       </w:r>
     </w:p>
     <w:p>
@@ -2127,7 +2151,87 @@
           <w:szCs w:val="24"/>
           <w:lang w:val="pt-PT"/>
         </w:rPr>
-        <w:t>Se a minuta for considerada adequada pelo Chefe da NNAQ, este providenciará sua numeração e encaminhamento ao Chefe da DACI.</w:t>
+        <w:t>Se a minuta for considerada adequada pel</w:t>
+      </w:r>
+      <w:r>
+        <w:rPr>
+          <w:sz w:val="24"/>
+          <w:szCs w:val="24"/>
+          <w:lang w:val="pt-PT"/>
+        </w:rPr>
+        <w:t>a CA e</w:t>
+      </w:r>
+      <w:r>
+        <w:rPr>
+          <w:sz w:val="24"/>
+          <w:szCs w:val="24"/>
+          <w:lang w:val="pt-PT"/>
+        </w:rPr>
+        <w:t xml:space="preserve"> Chefe da NNAQ, este </w:t>
+      </w:r>
+      <w:r>
+        <w:rPr>
+          <w:sz w:val="24"/>
+          <w:szCs w:val="24"/>
+          <w:lang w:val="pt-PT"/>
+        </w:rPr>
+        <w:t xml:space="preserve">último </w:t>
+      </w:r>
+      <w:r>
+        <w:rPr>
+          <w:sz w:val="24"/>
+          <w:szCs w:val="24"/>
+          <w:lang w:val="pt-PT"/>
+        </w:rPr>
+        <w:t>providenciará s</w:t>
+      </w:r>
+      <w:r>
+        <w:rPr>
+          <w:sz w:val="24"/>
+          <w:szCs w:val="24"/>
+          <w:lang w:val="pt-PT"/>
+        </w:rPr>
+        <w:t xml:space="preserve">eu encaminhamento para </w:t>
+      </w:r>
+      <w:r>
+        <w:rPr>
+          <w:sz w:val="24"/>
+          <w:szCs w:val="24"/>
+          <w:lang w:val="pt-PT"/>
+        </w:rPr>
+        <w:t xml:space="preserve">numeração </w:t>
+      </w:r>
+      <w:r>
+        <w:rPr>
+          <w:sz w:val="24"/>
+          <w:szCs w:val="24"/>
+          <w:lang w:val="pt-PT"/>
+        </w:rPr>
+        <w:t xml:space="preserve">pela NCCP </w:t>
+      </w:r>
+      <w:r>
+        <w:rPr>
+          <w:sz w:val="24"/>
+          <w:szCs w:val="24"/>
+          <w:lang w:val="pt-PT"/>
+        </w:rPr>
+        <w:t xml:space="preserve">e </w:t>
+      </w:r>
+      <w:r>
+        <w:rPr>
+          <w:sz w:val="24"/>
+          <w:szCs w:val="24"/>
+          <w:lang w:val="pt-PT"/>
+        </w:rPr>
+        <w:t xml:space="preserve">posterior </w:t>
+      </w:r>
+      <w:r>
+        <w:rPr>
+          <w:sz w:val="24"/>
+          <w:szCs w:val="24"/>
+          <w:lang w:val="pt-PT"/>
+        </w:rPr>
+        <w:t>encaminhamento ao Chefe da DACI.</w:t>
       </w:r>
     </w:p>
     <w:p>
@@ -2319,7 +2423,23 @@
           <w:szCs w:val="24"/>
           <w:lang w:val="pt-PT"/>
         </w:rPr>
-        <w:t>este a devolverá ao Chefe da NNAQ, com os correspondentes apontamentos, fins de realização dos ajustes necessários.</w:t>
+        <w:t xml:space="preserve">este a devolverá ao Chefe da </w:t>
+      </w:r>
+      <w:r>
+        <w:rPr>
+          <w:sz w:val="24"/>
+          <w:szCs w:val="24"/>
+          <w:lang w:val="pt-PT"/>
+        </w:rPr>
+        <w:t>DACI</w:t>
+      </w:r>
+      <w:r>
+        <w:rPr>
+          <w:sz w:val="24"/>
+          <w:szCs w:val="24"/>
+          <w:lang w:val="pt-PT"/>
+        </w:rPr>
+        <w:t>, com os correspondentes apontamentos, fins de realização dos ajustes necessários.</w:t>
       </w:r>
     </w:p>
     <w:p>
@@ -2389,7 +2509,6 @@
           <w:u w:val="single"/>
           <w:lang w:val="pt-PT"/>
         </w:rPr>
-        <w:lastRenderedPageBreak/>
         <w:t>ARMAZENAR E DIVULGAR</w:t>
       </w:r>
     </w:p>
@@ -2424,31 +2543,15 @@
           <w:szCs w:val="24"/>
           <w:lang w:val="pt-PT"/>
         </w:rPr>
-        <w:t xml:space="preserve">em formato não editável, </w:t>
-      </w:r>
-      <w:r>
-        <w:rPr>
-          <w:sz w:val="24"/>
-          <w:szCs w:val="24"/>
-          <w:lang w:val="pt-PT"/>
-        </w:rPr>
-        <w:t>aprovado e recebido pelo Chefe da NNAQ</w:t>
-      </w:r>
-      <w:r>
-        <w:rPr>
-          <w:sz w:val="24"/>
-          <w:szCs w:val="24"/>
-          <w:lang w:val="pt-PT"/>
-        </w:rPr>
-        <w:t>,</w:t>
-      </w:r>
-      <w:r>
-        <w:rPr>
-          <w:sz w:val="24"/>
-          <w:szCs w:val="24"/>
-          <w:lang w:val="pt-PT"/>
-        </w:rPr>
-        <w:t xml:space="preserve"> deve ser encaminhado </w:t>
+        <w:t>impresso aprovado e assinado deve ser encaminhado</w:t>
+      </w:r>
+      <w:r>
+        <w:rPr>
+          <w:sz w:val="24"/>
+          <w:szCs w:val="24"/>
+          <w:lang w:val="pt-PT"/>
+        </w:rPr>
+        <w:t xml:space="preserve"> pelo Chefe da NNAQ </w:t>
       </w:r>
       <w:r>
         <w:rPr>
@@ -2465,6 +2568,14 @@
           <w:lang w:val="pt-PT"/>
         </w:rPr>
         <w:t>NNCP</w:t>
+      </w:r>
+      <w:r>
+        <w:rPr>
+          <w:sz w:val="24"/>
+          <w:szCs w:val="24"/>
+          <w:lang w:val="pt-PT"/>
+        </w:rPr>
+        <w:t xml:space="preserve"> para fins de arquivo</w:t>
       </w:r>
       <w:r>
         <w:rPr>
@@ -4209,7 +4320,7 @@
             <w:b/>
             <w:noProof/>
           </w:rPr>
-          <w:t>1</w:t>
+          <w:t>2</w:t>
         </w:r>
         <w:r>
           <w:rPr>

</xml_diff>